<commit_message>
update pres, summary doc, and upload recording
</commit_message>
<xml_diff>
--- a/01 Woznica Portfolio Summary.docx
+++ b/01 Woznica Portfolio Summary.docx
@@ -211,10 +211,25 @@
         <w:t>Woznica Portfolio Presentation.mp4) – presentation of portfolio submission document</w:t>
       </w:r>
     </w:p>
-    <w:p/>
+    <w:p>
+      <w:r>
+        <w:t xml:space="preserve">Note: Key Projects and all other information is available in this following git repository: </w:t>
+      </w:r>
+      <w:hyperlink r:id="rId7" w:history="1">
+        <w:r>
+          <w:rPr>
+            <w:rStyle w:val="Hyperlink"/>
+          </w:rPr>
+          <w:t>https://github.com/jlwoznic/Portfolio-Woznica</w:t>
+        </w:r>
+      </w:hyperlink>
+      <w:r>
+        <w:t xml:space="preserve"> which currently has public access. I would prefer to change that access point as soon as possible. Thank you.</w:t>
+      </w:r>
+    </w:p>
     <w:sectPr>
-      <w:headerReference w:type="default" r:id="rId7"/>
-      <w:footerReference w:type="default" r:id="rId8"/>
+      <w:headerReference w:type="default" r:id="rId8"/>
+      <w:footerReference w:type="default" r:id="rId9"/>
       <w:pgSz w:w="12240" w:h="15840"/>
       <w:pgMar w:top="1440" w:right="1440" w:bottom="1440" w:left="1440" w:header="720" w:footer="720" w:gutter="0"/>
       <w:cols w:space="720"/>
@@ -2381,6 +2396,29 @@
       <w:lang w:eastAsia="ja-JP"/>
     </w:rPr>
   </w:style>
+  <w:style w:type="character" w:styleId="Hyperlink">
+    <w:name w:val="Hyperlink"/>
+    <w:basedOn w:val="DefaultParagraphFont"/>
+    <w:uiPriority w:val="99"/>
+    <w:unhideWhenUsed/>
+    <w:rsid w:val="00C97709"/>
+    <w:rPr>
+      <w:color w:val="0563C1" w:themeColor="hyperlink"/>
+      <w:u w:val="single"/>
+    </w:rPr>
+  </w:style>
+  <w:style w:type="character" w:styleId="UnresolvedMention">
+    <w:name w:val="Unresolved Mention"/>
+    <w:basedOn w:val="DefaultParagraphFont"/>
+    <w:uiPriority w:val="99"/>
+    <w:semiHidden/>
+    <w:unhideWhenUsed/>
+    <w:rsid w:val="00C97709"/>
+    <w:rPr>
+      <w:color w:val="605E5C"/>
+      <w:shd w:val="clear" w:color="auto" w:fill="E1DFDD"/>
+    </w:rPr>
+  </w:style>
 </w:styles>
 </file>
 

</xml_diff>